<commit_message>
docs: correction of wording in the Firebase Services essay
</commit_message>
<xml_diff>
--- a/03-deberes/Deber4_Servicios_Firebase/Deber4_ServiciosFirebase_PaolaAucapiña.docx
+++ b/03-deberes/Deber4_Servicios_Firebase/Deber4_ServiciosFirebase_PaolaAucapiña.docx
@@ -87,7 +87,7 @@
           <w:rFonts w:ascii="Century Gothic" w:hAnsi="Century Gothic"/>
           <w:lang w:val="es-MX"/>
         </w:rPr>
-        <w:t>31</w:t>
+        <w:t>06</w:t>
       </w:r>
       <w:r>
         <w:rPr>
@@ -101,7 +101,14 @@
           <w:rFonts w:ascii="Century Gothic" w:hAnsi="Century Gothic"/>
           <w:lang w:val="es-MX"/>
         </w:rPr>
-        <w:t>01</w:t>
+        <w:t>0</w:t>
+      </w:r>
+      <w:r>
+        <w:rPr>
+          <w:rFonts w:ascii="Century Gothic" w:hAnsi="Century Gothic"/>
+          <w:lang w:val="es-MX"/>
+        </w:rPr>
+        <w:t>2</w:t>
       </w:r>
       <w:r>
         <w:rPr>
@@ -183,7 +190,23 @@
           <w:sz w:val="20"/>
           <w:szCs w:val="20"/>
         </w:rPr>
-        <w:t>En la era digital actual, la tecnología se ha vuelto indispensable en diversas áreas de nuestras vidas, incluido el cuidado de nuestras mascotas. Desarrollar un aplicativo dedicado al cuidado de mascotas es una idea innovadora que no solo facilitaría la vida de los dueños de mascotas, sino que también mejoraría la atención y el bienestar de los animales. En este ensayo, exploraré la creación de un aplicativo para el cuidado de mascotas y cómo los servicios de Firebase pueden potenciar su funcionalidad.</w:t>
+        <w:t xml:space="preserve">En la era digital actual, la tecnología se ha vuelto indispensable en diversas áreas de nuestras vidas, incluido el cuidado de nuestras mascotas. Desarrollar un aplicativo dedicado al cuidado de mascotas es una idea innovadora que no solo facilitaría la vida de los dueños de mascotas, sino que también mejoraría la atención y el bienestar de los animales. En este ensayo, </w:t>
+      </w:r>
+      <w:r>
+        <w:rPr>
+          <w:rFonts w:ascii="Century Gothic" w:hAnsi="Century Gothic"/>
+          <w:sz w:val="20"/>
+          <w:szCs w:val="20"/>
+        </w:rPr>
+        <w:t>se explora</w:t>
+      </w:r>
+      <w:r>
+        <w:rPr>
+          <w:rFonts w:ascii="Century Gothic" w:hAnsi="Century Gothic"/>
+          <w:sz w:val="20"/>
+          <w:szCs w:val="20"/>
+        </w:rPr>
+        <w:t xml:space="preserve"> la creación de un aplicativo para el cuidado de mascotas y cómo los servicios de Firebase pueden potenciar su funcionalidad.</w:t>
       </w:r>
     </w:p>
     <w:p>
@@ -201,7 +224,23 @@
           <w:sz w:val="20"/>
           <w:szCs w:val="20"/>
         </w:rPr>
-        <w:t>El aplicativo que propongo abordará diversas necesidades de los dueños de mascotas, integrando funciones como seguimiento de la salud, gestión de citas veterinarias, recordatorios de alimentación y ejercicios, así como una red social para compartir experiencias y consejos entre dueños de mascotas. Todo esto se lograría mediante el uso eficiente de los servicios de Firebase.</w:t>
+        <w:t xml:space="preserve">El aplicativo que </w:t>
+      </w:r>
+      <w:r>
+        <w:rPr>
+          <w:rFonts w:ascii="Century Gothic" w:hAnsi="Century Gothic"/>
+          <w:sz w:val="20"/>
+          <w:szCs w:val="20"/>
+        </w:rPr>
+        <w:t>se propone</w:t>
+      </w:r>
+      <w:r>
+        <w:rPr>
+          <w:rFonts w:ascii="Century Gothic" w:hAnsi="Century Gothic"/>
+          <w:sz w:val="20"/>
+          <w:szCs w:val="20"/>
+        </w:rPr>
+        <w:t xml:space="preserve"> abordará diversas necesidades de los dueños de mascotas, integrando funciones como seguimiento de la salud, gestión de citas veterinarias, recordatorios de alimentación y ejercicios, así como una red social para compartir experiencias y consejos entre dueños de mascotas. Todo esto se lograría mediante el uso eficiente de los servicios de Firebase.</w:t>
       </w:r>
     </w:p>
     <w:p>
@@ -245,7 +284,55 @@
           <w:sz w:val="20"/>
           <w:szCs w:val="20"/>
         </w:rPr>
-        <w:t xml:space="preserve"> Permitir que los usuarios se autentiquen de manera segura garantizará la privacidad de la información de sus mascotas y creará perfiles personalizados. Esto facilitará la personalización de la experiencia del usuario, ya que podrán acceder fácilmente a la información específica de sus propias mascotas y recibir recomendaciones personalizadas.</w:t>
+        <w:t xml:space="preserve"> Permitir que los usuarios se autentiquen de manera segura garantizará la privacidad de la información de sus mascotas y</w:t>
+      </w:r>
+      <w:r>
+        <w:rPr>
+          <w:rFonts w:ascii="Century Gothic" w:hAnsi="Century Gothic"/>
+          <w:sz w:val="20"/>
+          <w:szCs w:val="20"/>
+        </w:rPr>
+        <w:t xml:space="preserve"> la creación de</w:t>
+      </w:r>
+      <w:r>
+        <w:rPr>
+          <w:rFonts w:ascii="Century Gothic" w:hAnsi="Century Gothic"/>
+          <w:sz w:val="20"/>
+          <w:szCs w:val="20"/>
+        </w:rPr>
+        <w:t xml:space="preserve"> perfiles </w:t>
+      </w:r>
+      <w:r>
+        <w:rPr>
+          <w:rFonts w:ascii="Century Gothic" w:hAnsi="Century Gothic"/>
+          <w:sz w:val="20"/>
+          <w:szCs w:val="20"/>
+        </w:rPr>
+        <w:t>a gusto del usuario</w:t>
+      </w:r>
+      <w:r>
+        <w:rPr>
+          <w:rFonts w:ascii="Century Gothic" w:hAnsi="Century Gothic"/>
+          <w:sz w:val="20"/>
+          <w:szCs w:val="20"/>
+        </w:rPr>
+        <w:t>. Esto facilitará la personalización de la experiencia del usuario, ya que podrá</w:t>
+      </w:r>
+      <w:r>
+        <w:rPr>
+          <w:rFonts w:ascii="Century Gothic" w:hAnsi="Century Gothic"/>
+          <w:sz w:val="20"/>
+          <w:szCs w:val="20"/>
+        </w:rPr>
+        <w:t>n</w:t>
+      </w:r>
+      <w:r>
+        <w:rPr>
+          <w:rFonts w:ascii="Century Gothic" w:hAnsi="Century Gothic"/>
+          <w:sz w:val="20"/>
+          <w:szCs w:val="20"/>
+        </w:rPr>
+        <w:t xml:space="preserve"> acceder fácilmente a la información específica de sus propias mascotas y recibir recomendaciones personalizadas.</w:t>
       </w:r>
     </w:p>
     <w:p>
@@ -373,23 +460,7 @@
           <w:sz w:val="20"/>
           <w:szCs w:val="20"/>
         </w:rPr>
-        <w:t>En conclusión, el desarrollo de un aplicativo para el cuidado de mascotas aprovechando los servicios de Firebase no solo simplificaría la vida de los dueños de mascotas, sino que también promovería un cuidado más consciente y personalizado para los animales. La combinación de servicios como Authentication,</w:t>
-      </w:r>
-      <w:r>
-        <w:rPr>
-          <w:rFonts w:ascii="Century Gothic" w:hAnsi="Century Gothic"/>
-          <w:sz w:val="20"/>
-          <w:szCs w:val="20"/>
-        </w:rPr>
-        <w:t xml:space="preserve"> </w:t>
-      </w:r>
-      <w:r>
-        <w:rPr>
-          <w:rFonts w:ascii="Century Gothic" w:hAnsi="Century Gothic"/>
-          <w:sz w:val="20"/>
-          <w:szCs w:val="20"/>
-        </w:rPr>
-        <w:t>Cloud Firestore, Cloud Messaging y Hosting de Firebase proporcionaría una plataforma robusta y eficiente para este propósito. Este aplicativo podría convertirse en un aliado invaluable para todos aquellos amantes de los animales que buscan mejorar la calidad de vida de sus mascotas mediante la tecnología.</w:t>
+        <w:t>En conclusión, el desarrollo de un aplicativo para el cuidado de mascotas aprovechando los servicios de Firebase no solo simplificaría la vida de los dueños de mascotas, sino que también promovería un cuidado más consciente y personalizado para los animales. La combinación de servicios como Authentication, Cloud Firestore, Cloud Messaging y Hosting de Firebase proporcionaría una plataforma robusta y eficiente para este propósito. Este aplicativo podría convertirse en un aliado invaluable para todos aquellos amantes de los animales que buscan mejorar la calidad de vida de sus mascotas mediante la tecnología.</w:t>
       </w:r>
     </w:p>
     <w:sectPr>

</xml_diff>